<commit_message>
HubStation: ping no more than once a second. Collar: all is sinced with HubStation, including CmdUnit
</commit_message>
<xml_diff>
--- a/SciFi/Collar/Collar.docx
+++ b/SciFi/Collar/Collar.docx
@@ -11,6 +11,792 @@
           <w:lang w:val="en-US"/>
         </w:rPr>
         <w:t>Collar</w:t>
+      </w:r>
+    </w:p>
+    <w:p>
+      <w:pPr>
+        <w:pStyle w:val="Heading1"/>
+      </w:pPr>
+      <w:r>
+        <w:t>Станция (</w:t>
+      </w:r>
+      <w:r>
+        <w:rPr>
+          <w:lang w:val="en-US"/>
+        </w:rPr>
+        <w:t>HubStation</w:t>
+      </w:r>
+      <w:r>
+        <w:t>)</w:t>
+      </w:r>
+    </w:p>
+    <w:p>
+      <w:r>
+        <w:t xml:space="preserve">Станция принимает команды по </w:t>
+      </w:r>
+      <w:r>
+        <w:rPr>
+          <w:lang w:val="en-US"/>
+        </w:rPr>
+        <w:t>UART</w:t>
+      </w:r>
+      <w:r>
+        <w:t xml:space="preserve"> (9600, </w:t>
+      </w:r>
+      <w:r>
+        <w:t>8-</w:t>
+      </w:r>
+      <w:r>
+        <w:rPr>
+          <w:lang w:val="en-US"/>
+        </w:rPr>
+        <w:t>n</w:t>
+      </w:r>
+      <w:r>
+        <w:t>-1)</w:t>
+      </w:r>
+      <w:r>
+        <w:t xml:space="preserve">. Ответ на выполненную команду – </w:t>
+      </w:r>
+      <w:r>
+        <w:rPr>
+          <w:lang w:val="en-US"/>
+        </w:rPr>
+        <w:t>Ok</w:t>
+      </w:r>
+      <w:r>
+        <w:t xml:space="preserve">, </w:t>
+      </w:r>
+      <w:r>
+        <w:t xml:space="preserve">на невыполненную – </w:t>
+      </w:r>
+      <w:r>
+        <w:rPr>
+          <w:lang w:val="en-US"/>
+        </w:rPr>
+        <w:t>ERROR</w:t>
+      </w:r>
+      <w:r>
+        <w:t>. Признак окончания команды – конец строки (</w:t>
+      </w:r>
+      <w:r>
+        <w:t>‘\</w:t>
+      </w:r>
+      <w:r>
+        <w:rPr>
+          <w:lang w:val="en-US"/>
+        </w:rPr>
+        <w:t>r</w:t>
+      </w:r>
+      <w:r>
+        <w:t xml:space="preserve">’). </w:t>
+      </w:r>
+      <w:r>
+        <w:t xml:space="preserve">Символ </w:t>
+      </w:r>
+      <w:r>
+        <w:t>‘\</w:t>
+      </w:r>
+      <w:r>
+        <w:rPr>
+          <w:lang w:val="en-US"/>
+        </w:rPr>
+        <w:t>n</w:t>
+      </w:r>
+      <w:r>
+        <w:t>’</w:t>
+      </w:r>
+      <w:r>
+        <w:t xml:space="preserve"> игнорируется.</w:t>
+      </w:r>
+    </w:p>
+    <w:p>
+      <w:r>
+        <w:t>Код команды – одна буква.</w:t>
+      </w:r>
+    </w:p>
+    <w:p>
+      <w:r>
+        <w:t xml:space="preserve">По своей инициативе станция сообщает состояние ошейников, автоматически опрашивая их. </w:t>
+      </w:r>
+    </w:p>
+    <w:p>
+      <w:pPr>
+        <w:pStyle w:val="Heading2"/>
+      </w:pPr>
+      <w:r>
+        <w:t>Список команд</w:t>
+      </w:r>
+    </w:p>
+    <w:tbl>
+      <w:tblPr>
+        <w:tblStyle w:val="TableGrid"/>
+        <w:tblW w:w="9606" w:type="dxa"/>
+        <w:tblLook w:val="04A0" w:firstRow="1" w:lastRow="0" w:firstColumn="1" w:lastColumn="0" w:noHBand="0" w:noVBand="1"/>
+      </w:tblPr>
+      <w:tblGrid>
+        <w:gridCol w:w="987"/>
+        <w:gridCol w:w="1604"/>
+        <w:gridCol w:w="7015"/>
+      </w:tblGrid>
+      <w:tr>
+        <w:tc>
+          <w:tcPr>
+            <w:tcW w:w="987" w:type="dxa"/>
+          </w:tcPr>
+          <w:p>
+            <w:pPr>
+              <w:jc w:val="center"/>
+              <w:rPr>
+                <w:b/>
+                <w:lang w:val="en-US"/>
+              </w:rPr>
+            </w:pPr>
+            <w:r>
+              <w:rPr>
+                <w:b/>
+                <w:lang w:val="en-US"/>
+              </w:rPr>
+              <w:t>ID Cmd</w:t>
+            </w:r>
+          </w:p>
+        </w:tc>
+        <w:tc>
+          <w:tcPr>
+            <w:tcW w:w="1604" w:type="dxa"/>
+          </w:tcPr>
+          <w:p>
+            <w:pPr>
+              <w:jc w:val="center"/>
+              <w:rPr>
+                <w:b/>
+              </w:rPr>
+            </w:pPr>
+            <w:r>
+              <w:rPr>
+                <w:b/>
+              </w:rPr>
+              <w:t>Обозначение</w:t>
+            </w:r>
+          </w:p>
+        </w:tc>
+        <w:tc>
+          <w:tcPr>
+            <w:tcW w:w="7015" w:type="dxa"/>
+          </w:tcPr>
+          <w:p>
+            <w:pPr>
+              <w:jc w:val="center"/>
+              <w:rPr>
+                <w:b/>
+              </w:rPr>
+            </w:pPr>
+            <w:r>
+              <w:rPr>
+                <w:b/>
+              </w:rPr>
+              <w:t>Описание</w:t>
+            </w:r>
+          </w:p>
+        </w:tc>
+      </w:tr>
+      <w:tr>
+        <w:tc>
+          <w:tcPr>
+            <w:tcW w:w="987" w:type="dxa"/>
+          </w:tcPr>
+          <w:p>
+            <w:pPr>
+              <w:rPr>
+                <w:lang w:val="en-US"/>
+              </w:rPr>
+            </w:pPr>
+            <w:r>
+              <w:rPr>
+                <w:lang w:val="en-US"/>
+              </w:rPr>
+              <w:t>K</w:t>
+            </w:r>
+          </w:p>
+        </w:tc>
+        <w:tc>
+          <w:tcPr>
+            <w:tcW w:w="1604" w:type="dxa"/>
+          </w:tcPr>
+          <w:p>
+            <w:pPr>
+              <w:rPr>
+                <w:lang w:val="en-US"/>
+              </w:rPr>
+            </w:pPr>
+            <w:r>
+              <w:rPr>
+                <w:lang w:val="en-US"/>
+              </w:rPr>
+              <w:t>Kick</w:t>
+            </w:r>
+          </w:p>
+        </w:tc>
+        <w:tc>
+          <w:tcPr>
+            <w:tcW w:w="7015" w:type="dxa"/>
+          </w:tcPr>
+          <w:p>
+            <w:r>
+              <w:t xml:space="preserve">Просто ответ </w:t>
+            </w:r>
+            <w:r>
+              <w:t>«</w:t>
+            </w:r>
+            <w:r>
+              <w:t>Ок</w:t>
+            </w:r>
+            <w:r>
+              <w:t>»</w:t>
+            </w:r>
+            <w:r>
+              <w:t xml:space="preserve"> от станции. Для проверки ея наличия на порту.</w:t>
+            </w:r>
+          </w:p>
+        </w:tc>
+      </w:tr>
+      <w:tr>
+        <w:tc>
+          <w:tcPr>
+            <w:tcW w:w="987" w:type="dxa"/>
+          </w:tcPr>
+          <w:p>
+            <w:pPr>
+              <w:rPr>
+                <w:lang w:val="en-US"/>
+              </w:rPr>
+            </w:pPr>
+            <w:r>
+              <w:rPr>
+                <w:lang w:val="en-US"/>
+              </w:rPr>
+              <w:t>S</w:t>
+            </w:r>
+          </w:p>
+        </w:tc>
+        <w:tc>
+          <w:tcPr>
+            <w:tcW w:w="1604" w:type="dxa"/>
+          </w:tcPr>
+          <w:p>
+            <w:pPr>
+              <w:rPr>
+                <w:lang w:val="en-US"/>
+              </w:rPr>
+            </w:pPr>
+            <w:r>
+              <w:rPr>
+                <w:lang w:val="en-US"/>
+              </w:rPr>
+              <w:t>Signal</w:t>
+            </w:r>
+          </w:p>
+        </w:tc>
+        <w:tc>
+          <w:tcPr>
+            <w:tcW w:w="7015" w:type="dxa"/>
+          </w:tcPr>
+          <w:p>
+            <w:r>
+              <w:t xml:space="preserve">Послать ошейнику </w:t>
+            </w:r>
+            <w:r>
+              <w:rPr>
+                <w:lang w:val="en-US"/>
+              </w:rPr>
+              <w:t>N</w:t>
+            </w:r>
+            <w:r>
+              <w:t xml:space="preserve"> </w:t>
+            </w:r>
+            <w:r>
+              <w:t>новое состояние</w:t>
+            </w:r>
+            <w:r>
+              <w:t xml:space="preserve"> (</w:t>
+            </w:r>
+            <w:r>
+              <w:rPr>
+                <w:lang w:val="en-US"/>
+              </w:rPr>
+              <w:t>S</w:t>
+            </w:r>
+            <w:r>
+              <w:t>0</w:t>
+            </w:r>
+            <w:r>
+              <w:t xml:space="preserve"> – </w:t>
+            </w:r>
+            <w:r>
+              <w:t>ок,</w:t>
+            </w:r>
+            <w:r>
+              <w:t xml:space="preserve"> </w:t>
+            </w:r>
+            <w:r>
+              <w:rPr>
+                <w:lang w:val="en-US"/>
+              </w:rPr>
+              <w:t>S</w:t>
+            </w:r>
+            <w:r>
+              <w:t>1</w:t>
+            </w:r>
+            <w:r>
+              <w:t xml:space="preserve"> – сигнал сразу, </w:t>
+            </w:r>
+            <w:r>
+              <w:rPr>
+                <w:lang w:val="en-US"/>
+              </w:rPr>
+              <w:t>S</w:t>
+            </w:r>
+            <w:r>
+              <w:t xml:space="preserve">2 – </w:t>
+            </w:r>
+            <w:r>
+              <w:t>сигнал с задержкой</w:t>
+            </w:r>
+            <w:r>
+              <w:t>)</w:t>
+            </w:r>
+          </w:p>
+        </w:tc>
+      </w:tr>
+      <w:tr>
+        <w:tc>
+          <w:tcPr>
+            <w:tcW w:w="987" w:type="dxa"/>
+          </w:tcPr>
+          <w:p>
+            <w:r>
+              <w:rPr>
+                <w:lang w:val="en-US"/>
+              </w:rPr>
+              <w:t>R</w:t>
+            </w:r>
+          </w:p>
+        </w:tc>
+        <w:tc>
+          <w:tcPr>
+            <w:tcW w:w="1604" w:type="dxa"/>
+          </w:tcPr>
+          <w:p>
+            <w:r>
+              <w:rPr>
+                <w:lang w:val="en-US"/>
+              </w:rPr>
+              <w:t>Remove</w:t>
+            </w:r>
+            <w:r>
+              <w:t xml:space="preserve"> </w:t>
+            </w:r>
+            <w:r>
+              <w:rPr>
+                <w:lang w:val="en-US"/>
+              </w:rPr>
+              <w:t>areas</w:t>
+            </w:r>
+          </w:p>
+        </w:tc>
+        <w:tc>
+          <w:tcPr>
+            <w:tcW w:w="7015" w:type="dxa"/>
+          </w:tcPr>
+          <w:p>
+            <w:r>
+              <w:t>Стереть информацию про все зоны</w:t>
+            </w:r>
+          </w:p>
+        </w:tc>
+      </w:tr>
+      <w:tr>
+        <w:tc>
+          <w:tcPr>
+            <w:tcW w:w="987" w:type="dxa"/>
+          </w:tcPr>
+          <w:p>
+            <w:r>
+              <w:rPr>
+                <w:lang w:val="en-US"/>
+              </w:rPr>
+              <w:t>A</w:t>
+            </w:r>
+          </w:p>
+        </w:tc>
+        <w:tc>
+          <w:tcPr>
+            <w:tcW w:w="1604" w:type="dxa"/>
+          </w:tcPr>
+          <w:p>
+            <w:r>
+              <w:rPr>
+                <w:lang w:val="en-US"/>
+              </w:rPr>
+              <w:t>Add</w:t>
+            </w:r>
+            <w:r>
+              <w:t xml:space="preserve"> </w:t>
+            </w:r>
+            <w:r>
+              <w:rPr>
+                <w:lang w:val="en-US"/>
+              </w:rPr>
+              <w:t>area</w:t>
+            </w:r>
+          </w:p>
+        </w:tc>
+        <w:tc>
+          <w:tcPr>
+            <w:tcW w:w="7015" w:type="dxa"/>
+          </w:tcPr>
+          <w:p>
+            <w:r>
+              <w:t>Добавить новую зону</w:t>
+            </w:r>
+          </w:p>
+        </w:tc>
+      </w:tr>
+      <w:tr>
+        <w:tc>
+          <w:tcPr>
+            <w:tcW w:w="987" w:type="dxa"/>
+          </w:tcPr>
+          <w:p/>
+        </w:tc>
+        <w:tc>
+          <w:tcPr>
+            <w:tcW w:w="1604" w:type="dxa"/>
+          </w:tcPr>
+          <w:p/>
+        </w:tc>
+        <w:tc>
+          <w:tcPr>
+            <w:tcW w:w="7015" w:type="dxa"/>
+          </w:tcPr>
+          <w:p/>
+        </w:tc>
+      </w:tr>
+    </w:tbl>
+    <w:p>
+      <w:pPr>
+        <w:pStyle w:val="Heading2"/>
+      </w:pPr>
+      <w:r>
+        <w:t>Сообщение</w:t>
+      </w:r>
+      <w:r>
+        <w:rPr>
+          <w:lang w:val="en-US"/>
+        </w:rPr>
+        <w:t xml:space="preserve"> </w:t>
+      </w:r>
+      <w:r>
+        <w:t>о</w:t>
+      </w:r>
+      <w:r>
+        <w:t>т</w:t>
+      </w:r>
+      <w:r>
+        <w:rPr>
+          <w:lang w:val="en-US"/>
+        </w:rPr>
+        <w:t xml:space="preserve"> </w:t>
+      </w:r>
+      <w:r>
+        <w:t>ошейника</w:t>
+      </w:r>
+    </w:p>
+    <w:p>
+      <w:r>
+        <w:t xml:space="preserve">Всё, что относится к </w:t>
+      </w:r>
+      <w:r>
+        <w:rPr>
+          <w:lang w:val="en-US"/>
+        </w:rPr>
+        <w:t>GPS</w:t>
+      </w:r>
+      <w:r>
+        <w:t xml:space="preserve"> (включая время), имеет смысл только при </w:t>
+      </w:r>
+      <w:r>
+        <w:rPr>
+          <w:lang w:val="en-US"/>
+        </w:rPr>
+        <w:t>IsFixed</w:t>
+      </w:r>
+      <w:r>
+        <w:t>=1.</w:t>
+      </w:r>
+    </w:p>
+    <w:p>
+      <w:pPr>
+        <w:rPr>
+          <w:lang w:val="en-US"/>
+        </w:rPr>
+      </w:pPr>
+      <w:r>
+        <w:rPr>
+          <w:lang w:val="en-US"/>
+        </w:rPr>
+        <w:t>$C,ID,</w:t>
+      </w:r>
+      <w:r>
+        <w:rPr>
+          <w:lang w:val="en-US"/>
+        </w:rPr>
+        <w:t>PwrID,</w:t>
+      </w:r>
+      <w:r>
+        <w:rPr>
+          <w:lang w:val="en-US"/>
+        </w:rPr>
+        <w:t>Battery,</w:t>
+      </w:r>
+      <w:r>
+        <w:rPr>
+          <w:lang w:val="en-US"/>
+        </w:rPr>
+        <w:t>State,</w:t>
+      </w:r>
+      <w:r>
+        <w:rPr>
+          <w:lang w:val="en-US"/>
+        </w:rPr>
+        <w:t>HHMMSS,Latitude,Longitude,</w:t>
+      </w:r>
+      <w:r>
+        <w:rPr>
+          <w:lang w:val="en-US"/>
+        </w:rPr>
+        <w:t>IsFixed,SatelliteCount,Precision</w:t>
+      </w:r>
+    </w:p>
+    <w:p>
+      <w:pPr>
+        <w:pStyle w:val="ListParagraph"/>
+        <w:numPr>
+          <w:ilvl w:val="0"/>
+          <w:numId w:val="1"/>
+        </w:numPr>
+      </w:pPr>
+      <w:r>
+        <w:rPr>
+          <w:lang w:val="en-US"/>
+        </w:rPr>
+        <w:t xml:space="preserve">ID: </w:t>
+      </w:r>
+      <w:r>
+        <w:t>адрес ошейника</w:t>
+      </w:r>
+    </w:p>
+    <w:p>
+      <w:pPr>
+        <w:pStyle w:val="ListParagraph"/>
+        <w:numPr>
+          <w:ilvl w:val="0"/>
+          <w:numId w:val="1"/>
+        </w:numPr>
+      </w:pPr>
+      <w:r>
+        <w:rPr>
+          <w:lang w:val="en-US"/>
+        </w:rPr>
+        <w:t>PwrID</w:t>
+      </w:r>
+      <w:r>
+        <w:t xml:space="preserve">: </w:t>
+      </w:r>
+      <w:r>
+        <w:rPr>
+          <w:lang w:val="en-US"/>
+        </w:rPr>
+        <w:t>ID</w:t>
+      </w:r>
+      <w:r>
+        <w:t xml:space="preserve"> мощности. 0 – минимум, 6 – максимум.</w:t>
+      </w:r>
+    </w:p>
+    <w:p>
+      <w:pPr>
+        <w:pStyle w:val="ListParagraph"/>
+        <w:numPr>
+          <w:ilvl w:val="0"/>
+          <w:numId w:val="1"/>
+        </w:numPr>
+      </w:pPr>
+      <w:r>
+        <w:rPr>
+          <w:lang w:val="en-US"/>
+        </w:rPr>
+        <w:t>Battery</w:t>
+      </w:r>
+      <w:r>
+        <w:t xml:space="preserve">: </w:t>
+      </w:r>
+      <w:r>
+        <w:t>напряжение батареи в милливольтах.</w:t>
+      </w:r>
+    </w:p>
+    <w:p>
+      <w:pPr>
+        <w:pStyle w:val="ListParagraph"/>
+        <w:numPr>
+          <w:ilvl w:val="0"/>
+          <w:numId w:val="1"/>
+        </w:numPr>
+      </w:pPr>
+      <w:r>
+        <w:rPr>
+          <w:lang w:val="en-US"/>
+        </w:rPr>
+        <w:t>State</w:t>
+      </w:r>
+      <w:r>
+        <w:t xml:space="preserve">: </w:t>
+      </w:r>
+      <w:r>
+        <w:t>0 – ок, 1 – взорван, 2 – готовится к взрыву.</w:t>
+      </w:r>
+    </w:p>
+    <w:p>
+      <w:pPr>
+        <w:pStyle w:val="ListParagraph"/>
+        <w:numPr>
+          <w:ilvl w:val="0"/>
+          <w:numId w:val="1"/>
+        </w:numPr>
+      </w:pPr>
+      <w:r>
+        <w:rPr>
+          <w:lang w:val="en-US"/>
+        </w:rPr>
+        <w:t>HHMM</w:t>
+      </w:r>
+      <w:bookmarkStart w:id="0" w:name="_GoBack"/>
+      <w:bookmarkEnd w:id="0"/>
+      <w:r>
+        <w:rPr>
+          <w:lang w:val="en-US"/>
+        </w:rPr>
+        <w:t>SS</w:t>
+      </w:r>
+      <w:r>
+        <w:rPr>
+          <w:lang w:val="en-US"/>
+        </w:rPr>
+        <w:t xml:space="preserve"> – </w:t>
+      </w:r>
+      <w:r>
+        <w:t>время</w:t>
+      </w:r>
+    </w:p>
+    <w:p>
+      <w:pPr>
+        <w:pStyle w:val="ListParagraph"/>
+        <w:numPr>
+          <w:ilvl w:val="0"/>
+          <w:numId w:val="1"/>
+        </w:numPr>
+      </w:pPr>
+      <w:r>
+        <w:rPr>
+          <w:lang w:val="en-US"/>
+        </w:rPr>
+        <w:t>Latitude</w:t>
+      </w:r>
+      <w:r>
+        <w:t xml:space="preserve">, </w:t>
+      </w:r>
+      <w:r>
+        <w:rPr>
+          <w:lang w:val="en-US"/>
+        </w:rPr>
+        <w:t>Longitude</w:t>
+      </w:r>
+      <w:r>
+        <w:t xml:space="preserve">: </w:t>
+      </w:r>
+      <w:r>
+        <w:rPr>
+          <w:lang w:val="en-US"/>
+        </w:rPr>
+        <w:t>int</w:t>
+      </w:r>
+      <w:r>
+        <w:t>32_</w:t>
+      </w:r>
+      <w:r>
+        <w:rPr>
+          <w:lang w:val="en-US"/>
+        </w:rPr>
+        <w:t>t</w:t>
+      </w:r>
+      <w:r>
+        <w:t xml:space="preserve">; </w:t>
+      </w:r>
+      <w:r>
+        <w:t>значение в градусах с долями получается делением этого числа на 10 000 000.</w:t>
+      </w:r>
+      <w:r>
+        <w:t xml:space="preserve"> Знак определяет север\юг или запад\восток.</w:t>
+      </w:r>
+    </w:p>
+    <w:p>
+      <w:pPr>
+        <w:pStyle w:val="ListParagraph"/>
+        <w:numPr>
+          <w:ilvl w:val="0"/>
+          <w:numId w:val="1"/>
+        </w:numPr>
+      </w:pPr>
+      <w:r>
+        <w:rPr>
+          <w:lang w:val="en-US"/>
+        </w:rPr>
+        <w:t>IsFixed: 1 – Fixed, 0 – not fixed</w:t>
+      </w:r>
+    </w:p>
+    <w:p>
+      <w:pPr>
+        <w:pStyle w:val="ListParagraph"/>
+        <w:numPr>
+          <w:ilvl w:val="0"/>
+          <w:numId w:val="1"/>
+        </w:numPr>
+      </w:pPr>
+      <w:r>
+        <w:rPr>
+          <w:lang w:val="en-US"/>
+        </w:rPr>
+        <w:t>SatelliteCount</w:t>
+      </w:r>
+    </w:p>
+    <w:p>
+      <w:pPr>
+        <w:pStyle w:val="ListParagraph"/>
+        <w:numPr>
+          <w:ilvl w:val="0"/>
+          <w:numId w:val="1"/>
+        </w:numPr>
+      </w:pPr>
+      <w:r>
+        <w:rPr>
+          <w:lang w:val="en-US"/>
+        </w:rPr>
+        <w:t>Precision</w:t>
+      </w:r>
+      <w:r>
+        <w:t xml:space="preserve">: </w:t>
+      </w:r>
+      <w:r>
+        <w:t>точность в метрах получается делением этого числа на 100.</w:t>
       </w:r>
     </w:p>
     <w:p>
@@ -128,14 +914,12 @@
                 <w:lang w:val="en-US"/>
               </w:rPr>
             </w:pPr>
-            <w:proofErr w:type="spellStart"/>
             <w:r>
               <w:rPr>
                 <w:lang w:val="en-US"/>
               </w:rPr>
               <w:t>AddrTo</w:t>
             </w:r>
-            <w:proofErr w:type="spellEnd"/>
           </w:p>
         </w:tc>
         <w:tc>
@@ -170,14 +954,12 @@
                 <w:lang w:val="en-US"/>
               </w:rPr>
             </w:pPr>
-            <w:proofErr w:type="spellStart"/>
             <w:r>
               <w:rPr>
                 <w:lang w:val="en-US"/>
               </w:rPr>
               <w:t>AddrFrom</w:t>
             </w:r>
-            <w:proofErr w:type="spellEnd"/>
           </w:p>
         </w:tc>
         <w:tc>
@@ -212,14 +994,12 @@
                 <w:lang w:val="en-US"/>
               </w:rPr>
             </w:pPr>
-            <w:proofErr w:type="spellStart"/>
             <w:r>
               <w:rPr>
                 <w:lang w:val="en-US"/>
               </w:rPr>
               <w:t>PwrID</w:t>
             </w:r>
-            <w:proofErr w:type="spellEnd"/>
           </w:p>
         </w:tc>
         <w:tc>
@@ -263,14 +1043,12 @@
                 <w:lang w:val="en-US"/>
               </w:rPr>
             </w:pPr>
-            <w:proofErr w:type="spellStart"/>
             <w:r>
               <w:rPr>
                 <w:lang w:val="en-US"/>
               </w:rPr>
               <w:t>Cmd</w:t>
             </w:r>
-            <w:proofErr w:type="spellEnd"/>
           </w:p>
         </w:tc>
         <w:tc>
@@ -291,6 +1069,7 @@
         <w:pStyle w:val="Heading2"/>
       </w:pPr>
       <w:r>
+        <w:lastRenderedPageBreak/>
         <w:t>Пакет статуса</w:t>
       </w:r>
     </w:p>
@@ -572,17 +1351,8 @@
                 <w:b/>
                 <w:lang w:val="en-US"/>
               </w:rPr>
-              <w:t xml:space="preserve">ID </w:t>
-            </w:r>
-            <w:proofErr w:type="spellStart"/>
-            <w:r>
-              <w:rPr>
-                <w:b/>
-                <w:lang w:val="en-US"/>
-              </w:rPr>
-              <w:t>Cmd</w:t>
-            </w:r>
-            <w:proofErr w:type="spellEnd"/>
+              <w:t>ID Cmd</w:t>
+            </w:r>
           </w:p>
         </w:tc>
         <w:tc>
@@ -650,10 +1420,7 @@
           <w:tcPr>
             <w:tcW w:w="987" w:type="dxa"/>
           </w:tcPr>
-          <w:p>
-            <w:bookmarkStart w:id="0" w:name="_GoBack"/>
-            <w:bookmarkEnd w:id="0"/>
-          </w:p>
+          <w:p/>
         </w:tc>
         <w:tc>
           <w:tcPr>
@@ -840,6 +1607,127 @@
     </w:sectPr>
   </w:body>
 </w:document>
+</file>
+
+<file path=word/numbering.xml><?xml version="1.0" encoding="utf-8"?>
+<w:numbering xmlns:wpc="http://schemas.microsoft.com/office/word/2010/wordprocessingCanvas" xmlns:mc="http://schemas.openxmlformats.org/markup-compatibility/2006" xmlns:o="urn:schemas-microsoft-com:office:office" xmlns:r="http://schemas.openxmlformats.org/officeDocument/2006/relationships" xmlns:m="http://schemas.openxmlformats.org/officeDocument/2006/math" xmlns:v="urn:schemas-microsoft-com:vml" xmlns:wp14="http://schemas.microsoft.com/office/word/2010/wordprocessingDrawing" xmlns:wp="http://schemas.openxmlformats.org/drawingml/2006/wordprocessingDrawing" xmlns:w10="urn:schemas-microsoft-com:office:word" xmlns:w="http://schemas.openxmlformats.org/wordprocessingml/2006/main" xmlns:w14="http://schemas.microsoft.com/office/word/2010/wordml" xmlns:wpg="http://schemas.microsoft.com/office/word/2010/wordprocessingGroup" xmlns:wpi="http://schemas.microsoft.com/office/word/2010/wordprocessingInk" xmlns:wne="http://schemas.microsoft.com/office/word/2006/wordml" xmlns:wps="http://schemas.microsoft.com/office/word/2010/wordprocessingShape" mc:Ignorable="w14 wp14">
+  <w:abstractNum w:abstractNumId="0">
+    <w:nsid w:val="547376E1"/>
+    <w:multiLevelType w:val="hybridMultilevel"/>
+    <w:tmpl w:val="C6A4F844"/>
+    <w:lvl w:ilvl="0" w:tplc="04190001">
+      <w:start w:val="1"/>
+      <w:numFmt w:val="bullet"/>
+      <w:lvlText w:val=""/>
+      <w:lvlJc w:val="left"/>
+      <w:pPr>
+        <w:ind w:left="720" w:hanging="360"/>
+      </w:pPr>
+      <w:rPr>
+        <w:rFonts w:ascii="Symbol" w:hAnsi="Symbol" w:hint="default"/>
+      </w:rPr>
+    </w:lvl>
+    <w:lvl w:ilvl="1" w:tplc="04190003" w:tentative="1">
+      <w:start w:val="1"/>
+      <w:numFmt w:val="bullet"/>
+      <w:lvlText w:val="o"/>
+      <w:lvlJc w:val="left"/>
+      <w:pPr>
+        <w:ind w:left="1440" w:hanging="360"/>
+      </w:pPr>
+      <w:rPr>
+        <w:rFonts w:ascii="Courier New" w:hAnsi="Courier New" w:cs="Courier New" w:hint="default"/>
+      </w:rPr>
+    </w:lvl>
+    <w:lvl w:ilvl="2" w:tplc="04190005" w:tentative="1">
+      <w:start w:val="1"/>
+      <w:numFmt w:val="bullet"/>
+      <w:lvlText w:val=""/>
+      <w:lvlJc w:val="left"/>
+      <w:pPr>
+        <w:ind w:left="2160" w:hanging="360"/>
+      </w:pPr>
+      <w:rPr>
+        <w:rFonts w:ascii="Wingdings" w:hAnsi="Wingdings" w:hint="default"/>
+      </w:rPr>
+    </w:lvl>
+    <w:lvl w:ilvl="3" w:tplc="04190001" w:tentative="1">
+      <w:start w:val="1"/>
+      <w:numFmt w:val="bullet"/>
+      <w:lvlText w:val=""/>
+      <w:lvlJc w:val="left"/>
+      <w:pPr>
+        <w:ind w:left="2880" w:hanging="360"/>
+      </w:pPr>
+      <w:rPr>
+        <w:rFonts w:ascii="Symbol" w:hAnsi="Symbol" w:hint="default"/>
+      </w:rPr>
+    </w:lvl>
+    <w:lvl w:ilvl="4" w:tplc="04190003" w:tentative="1">
+      <w:start w:val="1"/>
+      <w:numFmt w:val="bullet"/>
+      <w:lvlText w:val="o"/>
+      <w:lvlJc w:val="left"/>
+      <w:pPr>
+        <w:ind w:left="3600" w:hanging="360"/>
+      </w:pPr>
+      <w:rPr>
+        <w:rFonts w:ascii="Courier New" w:hAnsi="Courier New" w:cs="Courier New" w:hint="default"/>
+      </w:rPr>
+    </w:lvl>
+    <w:lvl w:ilvl="5" w:tplc="04190005" w:tentative="1">
+      <w:start w:val="1"/>
+      <w:numFmt w:val="bullet"/>
+      <w:lvlText w:val=""/>
+      <w:lvlJc w:val="left"/>
+      <w:pPr>
+        <w:ind w:left="4320" w:hanging="360"/>
+      </w:pPr>
+      <w:rPr>
+        <w:rFonts w:ascii="Wingdings" w:hAnsi="Wingdings" w:hint="default"/>
+      </w:rPr>
+    </w:lvl>
+    <w:lvl w:ilvl="6" w:tplc="04190001" w:tentative="1">
+      <w:start w:val="1"/>
+      <w:numFmt w:val="bullet"/>
+      <w:lvlText w:val=""/>
+      <w:lvlJc w:val="left"/>
+      <w:pPr>
+        <w:ind w:left="5040" w:hanging="360"/>
+      </w:pPr>
+      <w:rPr>
+        <w:rFonts w:ascii="Symbol" w:hAnsi="Symbol" w:hint="default"/>
+      </w:rPr>
+    </w:lvl>
+    <w:lvl w:ilvl="7" w:tplc="04190003" w:tentative="1">
+      <w:start w:val="1"/>
+      <w:numFmt w:val="bullet"/>
+      <w:lvlText w:val="o"/>
+      <w:lvlJc w:val="left"/>
+      <w:pPr>
+        <w:ind w:left="5760" w:hanging="360"/>
+      </w:pPr>
+      <w:rPr>
+        <w:rFonts w:ascii="Courier New" w:hAnsi="Courier New" w:cs="Courier New" w:hint="default"/>
+      </w:rPr>
+    </w:lvl>
+    <w:lvl w:ilvl="8" w:tplc="04190005" w:tentative="1">
+      <w:start w:val="1"/>
+      <w:numFmt w:val="bullet"/>
+      <w:lvlText w:val=""/>
+      <w:lvlJc w:val="left"/>
+      <w:pPr>
+        <w:ind w:left="6480" w:hanging="360"/>
+      </w:pPr>
+      <w:rPr>
+        <w:rFonts w:ascii="Wingdings" w:hAnsi="Wingdings" w:hint="default"/>
+      </w:rPr>
+    </w:lvl>
+  </w:abstractNum>
+  <w:num w:numId="1">
+    <w:abstractNumId w:val="0"/>
+  </w:num>
+</w:numbering>
 </file>
 
 <file path=word/styles.xml><?xml version="1.0" encoding="utf-8"?>
@@ -1171,6 +2059,17 @@
       </w:tblCellMar>
     </w:tblPr>
   </w:style>
+  <w:style w:type="paragraph" w:styleId="ListParagraph">
+    <w:name w:val="List Paragraph"/>
+    <w:basedOn w:val="Normal"/>
+    <w:uiPriority w:val="34"/>
+    <w:qFormat/>
+    <w:rsid w:val="00B83F02"/>
+    <w:pPr>
+      <w:ind w:left="720"/>
+      <w:contextualSpacing/>
+    </w:pPr>
+  </w:style>
 </w:styles>
 </file>
 
@@ -1503,6 +2402,17 @@
       </w:tblCellMar>
     </w:tblPr>
   </w:style>
+  <w:style w:type="paragraph" w:styleId="ListParagraph">
+    <w:name w:val="List Paragraph"/>
+    <w:basedOn w:val="Normal"/>
+    <w:uiPriority w:val="34"/>
+    <w:qFormat/>
+    <w:rsid w:val="00B83F02"/>
+    <w:pPr>
+      <w:ind w:left="720"/>
+      <w:contextualSpacing/>
+    </w:pPr>
+  </w:style>
 </w:styles>
 </file>
 

</xml_diff>